<commit_message>
BackEnd Code For Userservice Added
</commit_message>
<xml_diff>
--- a/CulturofestoTechnicalDesignDocument.docx
+++ b/CulturofestoTechnicalDesignDocument.docx
@@ -158,7 +158,21 @@
         <w:rPr>
           <w:sz w:val="28"/>
         </w:rPr>
-        <w:t xml:space="preserve">Saikrishna Panda(46299035) </w:t>
+        <w:t xml:space="preserve">Saikrishna </w:t>
+      </w:r>
+      <w:proofErr w:type="gramStart"/>
+      <w:r>
+        <w:rPr>
+          <w:sz w:val="28"/>
+        </w:rPr>
+        <w:t>Panda(</w:t>
+      </w:r>
+      <w:proofErr w:type="gramEnd"/>
+      <w:r>
+        <w:rPr>
+          <w:sz w:val="28"/>
+        </w:rPr>
+        <w:t xml:space="preserve">46299035) </w:t>
       </w:r>
     </w:p>
     <w:p>
@@ -174,7 +188,21 @@
         <w:rPr>
           <w:sz w:val="28"/>
         </w:rPr>
-        <w:t>Biswajit Pradhan(46299036)</w:t>
+        <w:t xml:space="preserve">Biswajit </w:t>
+      </w:r>
+      <w:proofErr w:type="gramStart"/>
+      <w:r>
+        <w:rPr>
+          <w:sz w:val="28"/>
+        </w:rPr>
+        <w:t>Pradhan(</w:t>
+      </w:r>
+      <w:proofErr w:type="gramEnd"/>
+      <w:r>
+        <w:rPr>
+          <w:sz w:val="28"/>
+        </w:rPr>
+        <w:t>46299036)</w:t>
       </w:r>
     </w:p>
     <w:p>
@@ -186,11 +214,33 @@
         <w:spacing w:after="94"/>
         <w:ind w:firstLine="360"/>
       </w:pPr>
-      <w:r>
-        <w:rPr>
-          <w:sz w:val="28"/>
-        </w:rPr>
-        <w:t>Pranil Anand Kate(46300446)</w:t>
+      <w:proofErr w:type="spellStart"/>
+      <w:r>
+        <w:rPr>
+          <w:sz w:val="28"/>
+        </w:rPr>
+        <w:t>Pranil</w:t>
+      </w:r>
+      <w:proofErr w:type="spellEnd"/>
+      <w:r>
+        <w:rPr>
+          <w:sz w:val="28"/>
+        </w:rPr>
+        <w:t xml:space="preserve"> Anand </w:t>
+      </w:r>
+      <w:proofErr w:type="gramStart"/>
+      <w:r>
+        <w:rPr>
+          <w:sz w:val="28"/>
+        </w:rPr>
+        <w:t>Kate(</w:t>
+      </w:r>
+      <w:proofErr w:type="gramEnd"/>
+      <w:r>
+        <w:rPr>
+          <w:sz w:val="28"/>
+        </w:rPr>
+        <w:t>46300446)</w:t>
       </w:r>
     </w:p>
     <w:p>
@@ -202,6 +252,7 @@
         <w:spacing w:after="118"/>
         <w:ind w:firstLine="360"/>
       </w:pPr>
+      <w:proofErr w:type="gramStart"/>
       <w:r>
         <w:rPr>
           <w:sz w:val="28"/>
@@ -212,7 +263,14 @@
         <w:rPr>
           <w:sz w:val="28"/>
         </w:rPr>
-        <w:t>shwanath(46299033)</w:t>
+        <w:t>shwanath(</w:t>
+      </w:r>
+      <w:proofErr w:type="gramEnd"/>
+      <w:r>
+        <w:rPr>
+          <w:sz w:val="28"/>
+        </w:rPr>
+        <w:t>46299033)</w:t>
       </w:r>
     </w:p>
     <w:p>
@@ -228,8 +286,16 @@
         <w:rPr>
           <w:sz w:val="28"/>
         </w:rPr>
-        <w:t>Ankit Raj(</w:t>
-      </w:r>
+        <w:t xml:space="preserve">Ankit </w:t>
+      </w:r>
+      <w:proofErr w:type="gramStart"/>
+      <w:r>
+        <w:rPr>
+          <w:sz w:val="28"/>
+        </w:rPr>
+        <w:t>Raj(</w:t>
+      </w:r>
+      <w:proofErr w:type="gramEnd"/>
       <w:r>
         <w:rPr>
           <w:sz w:val="28"/>
@@ -256,8 +322,16 @@
         <w:rPr>
           <w:sz w:val="28"/>
         </w:rPr>
-        <w:t>Manisha Mandal(</w:t>
-      </w:r>
+        <w:t xml:space="preserve">Manisha </w:t>
+      </w:r>
+      <w:proofErr w:type="gramStart"/>
+      <w:r>
+        <w:rPr>
+          <w:sz w:val="28"/>
+        </w:rPr>
+        <w:t>Mandal(</w:t>
+      </w:r>
+      <w:proofErr w:type="gramEnd"/>
       <w:r>
         <w:rPr>
           <w:sz w:val="28"/>
@@ -438,8 +512,13 @@
         <w:spacing w:after="222" w:line="258" w:lineRule="auto"/>
         <w:ind w:left="10" w:hanging="10"/>
       </w:pPr>
-      <w:r>
-        <w:t>Cultrofesto is created to meet the needs of online event booking system, with 2 actors: Admin and Customer. The architecture implemented is Spring Boot Micro services.</w:t>
+      <w:proofErr w:type="spellStart"/>
+      <w:r>
+        <w:t>Cultrofesto</w:t>
+      </w:r>
+      <w:proofErr w:type="spellEnd"/>
+      <w:r>
+        <w:t xml:space="preserve"> is created to meet the needs of online event booking system, with 2 actors: Admin and Customer. The architecture implemented is Spring Boot Micro services.</w:t>
       </w:r>
     </w:p>
     <w:p>
@@ -738,7 +817,15 @@
         <w:t xml:space="preserve">Admin Service: </w:t>
       </w:r>
       <w:r>
-        <w:t>Insert a new event, cancel or delete an existing event</w:t>
+        <w:t xml:space="preserve">Insert a new event, </w:t>
+      </w:r>
+      <w:proofErr w:type="gramStart"/>
+      <w:r>
+        <w:t>cancel</w:t>
+      </w:r>
+      <w:proofErr w:type="gramEnd"/>
+      <w:r>
+        <w:t xml:space="preserve"> or delete an existing event</w:t>
       </w:r>
     </w:p>
     <w:p>
@@ -1086,9 +1173,9 @@
         </w:rPr>
         <w:lastRenderedPageBreak/>
         <w:drawing>
-          <wp:inline distT="0" distB="0" distL="0" distR="0" wp14:anchorId="198202A2" wp14:editId="2379AA4C">
-            <wp:extent cx="4898805" cy="7146388"/>
-            <wp:effectExtent l="0" t="0" r="0" b="0"/>
+          <wp:inline distT="0" distB="0" distL="0" distR="0" wp14:anchorId="198202A2" wp14:editId="580540B4">
+            <wp:extent cx="4897893" cy="6260123"/>
+            <wp:effectExtent l="0" t="0" r="0" b="7620"/>
             <wp:docPr id="9" name="Picture 9"/>
             <wp:cNvGraphicFramePr>
               <a:graphicFrameLocks xmlns:a="http://schemas.openxmlformats.org/drawingml/2006/main" noChangeAspect="1"/>
@@ -1118,7 +1205,7 @@
                   <pic:spPr bwMode="auto">
                     <a:xfrm>
                       <a:off x="0" y="0"/>
-                      <a:ext cx="4902097" cy="7151191"/>
+                      <a:ext cx="4920741" cy="6289325"/>
                     </a:xfrm>
                     <a:prstGeom prst="rect">
                       <a:avLst/>
@@ -2556,6 +2643,7 @@
           <w:szCs w:val="28"/>
         </w:rPr>
       </w:pPr>
+      <w:proofErr w:type="spellStart"/>
       <w:r>
         <w:rPr>
           <w:b/>
@@ -2563,7 +2651,17 @@
           <w:sz w:val="28"/>
           <w:szCs w:val="28"/>
         </w:rPr>
-        <w:t>HomePage:</w:t>
+        <w:t>HomePage</w:t>
+      </w:r>
+      <w:proofErr w:type="spellEnd"/>
+      <w:r>
+        <w:rPr>
+          <w:b/>
+          <w:bCs/>
+          <w:sz w:val="28"/>
+          <w:szCs w:val="28"/>
+        </w:rPr>
+        <w:t>:</w:t>
       </w:r>
     </w:p>
     <w:p>
@@ -2859,7 +2957,27 @@
           <w:sz w:val="28"/>
           <w:szCs w:val="28"/>
         </w:rPr>
-        <w:t>Customer SignUp Page</w:t>
+        <w:t xml:space="preserve">Customer </w:t>
+      </w:r>
+      <w:proofErr w:type="spellStart"/>
+      <w:r>
+        <w:rPr>
+          <w:b/>
+          <w:bCs/>
+          <w:sz w:val="28"/>
+          <w:szCs w:val="28"/>
+        </w:rPr>
+        <w:t>SignUp</w:t>
+      </w:r>
+      <w:proofErr w:type="spellEnd"/>
+      <w:r>
+        <w:rPr>
+          <w:b/>
+          <w:bCs/>
+          <w:sz w:val="28"/>
+          <w:szCs w:val="28"/>
+        </w:rPr>
+        <w:t xml:space="preserve"> Page</w:t>
       </w:r>
       <w:r>
         <w:rPr>

</xml_diff>